<commit_message>
move img from header to content itself with fixed heigh and 100% width
</commit_message>
<xml_diff>
--- a/public/Vibhor_Agarwal_Resume_4.1.docx
+++ b/public/Vibhor_Agarwal_Resume_4.1.docx
@@ -30,8 +30,8 @@
     <w:tbl>
       <w:tblPr>
         <w:tblStyle w:val="a0"/>
-        <w:tblW w:w="11652" w:type="dxa"/>
-        <w:tblInd w:w="-5" w:type="dxa"/>
+        <w:tblW w:w="17866" w:type="dxa"/>
+        <w:tblInd w:w="-108" w:type="dxa"/>
         <w:tblBorders>
           <w:top w:val="nil"/>
           <w:left w:val="nil"/>
@@ -44,17 +44,24 @@
         <w:tblLook w:val="0400" w:firstRow="0" w:lastRow="0" w:firstColumn="0" w:lastColumn="0" w:noHBand="0" w:noVBand="1"/>
       </w:tblPr>
       <w:tblGrid>
+        <w:gridCol w:w="103"/>
         <w:gridCol w:w="2836"/>
-        <w:gridCol w:w="8816"/>
+        <w:gridCol w:w="1609"/>
+        <w:gridCol w:w="7207"/>
+        <w:gridCol w:w="6111"/>
       </w:tblGrid>
       <w:tr>
         <w:trPr>
+          <w:gridBefore w:val="1"/>
+          <w:gridAfter w:val="1"/>
+          <w:wBefore w:w="103" w:type="dxa"/>
+          <w:wAfter w:w="6111" w:type="dxa"/>
           <w:trHeight w:val="405"/>
         </w:trPr>
         <w:tc>
           <w:tcPr>
             <w:tcW w:w="11652" w:type="dxa"/>
-            <w:gridSpan w:val="2"/>
+            <w:gridSpan w:val="3"/>
             <w:tcBorders>
               <w:top w:val="nil"/>
               <w:left w:val="nil"/>
@@ -264,13 +271,13 @@
                       <w:szCs w:val="20"/>
                     </w:rPr>
                     <w:drawing>
-                      <wp:anchor distT="0" distB="0" distL="114300" distR="114300" simplePos="0" relativeHeight="251661312" behindDoc="0" locked="0" layoutInCell="1" hidden="0" allowOverlap="1" wp14:anchorId="3A0A0496" wp14:editId="7DACEACF">
+                      <wp:anchor distT="0" distB="0" distL="114300" distR="114300" simplePos="0" relativeHeight="251661312" behindDoc="0" locked="0" layoutInCell="1" hidden="0" allowOverlap="1" wp14:anchorId="3A0A0496" wp14:editId="41707A1F">
                         <wp:simplePos x="0" y="0"/>
                         <wp:positionH relativeFrom="column">
-                          <wp:posOffset>-46990</wp:posOffset>
+                          <wp:posOffset>-48260</wp:posOffset>
                         </wp:positionH>
                         <wp:positionV relativeFrom="paragraph">
-                          <wp:posOffset>-25400</wp:posOffset>
+                          <wp:posOffset>3175</wp:posOffset>
                         </wp:positionV>
                         <wp:extent cx="200660" cy="200660"/>
                         <wp:effectExtent l="0" t="0" r="8890" b="8890"/>
@@ -340,13 +347,13 @@
                       <w:szCs w:val="20"/>
                     </w:rPr>
                     <w:drawing>
-                      <wp:anchor distT="0" distB="0" distL="114300" distR="114300" simplePos="0" relativeHeight="251662336" behindDoc="0" locked="0" layoutInCell="1" hidden="0" allowOverlap="1" wp14:anchorId="32AC9A3D" wp14:editId="63316761">
+                      <wp:anchor distT="0" distB="0" distL="114300" distR="114300" simplePos="0" relativeHeight="251662336" behindDoc="0" locked="0" layoutInCell="1" hidden="0" allowOverlap="1" wp14:anchorId="32AC9A3D" wp14:editId="5A3DA85A">
                         <wp:simplePos x="0" y="0"/>
                         <wp:positionH relativeFrom="column">
-                          <wp:posOffset>26670</wp:posOffset>
+                          <wp:posOffset>28575</wp:posOffset>
                         </wp:positionH>
                         <wp:positionV relativeFrom="paragraph">
-                          <wp:posOffset>-24765</wp:posOffset>
+                          <wp:posOffset>-18415</wp:posOffset>
                         </wp:positionV>
                         <wp:extent cx="200660" cy="200660"/>
                         <wp:effectExtent l="0" t="0" r="8890" b="8890"/>
@@ -416,13 +423,13 @@
                       <w:szCs w:val="20"/>
                     </w:rPr>
                     <w:drawing>
-                      <wp:anchor distT="0" distB="0" distL="114300" distR="114300" simplePos="0" relativeHeight="251659264" behindDoc="0" locked="0" layoutInCell="1" hidden="0" allowOverlap="1" wp14:anchorId="28F02E47" wp14:editId="697B5D70">
+                      <wp:anchor distT="0" distB="0" distL="114300" distR="114300" simplePos="0" relativeHeight="251659264" behindDoc="0" locked="0" layoutInCell="1" hidden="0" allowOverlap="1" wp14:anchorId="28F02E47" wp14:editId="6E599A91">
                         <wp:simplePos x="0" y="0"/>
                         <wp:positionH relativeFrom="column">
                           <wp:posOffset>-30480</wp:posOffset>
                         </wp:positionH>
                         <wp:positionV relativeFrom="paragraph">
-                          <wp:posOffset>-26035</wp:posOffset>
+                          <wp:posOffset>-19050</wp:posOffset>
                         </wp:positionV>
                         <wp:extent cx="214630" cy="214630"/>
                         <wp:effectExtent l="0" t="0" r="0" b="0"/>
@@ -487,13 +494,13 @@
                       <w:szCs w:val="20"/>
                     </w:rPr>
                     <w:drawing>
-                      <wp:anchor distT="0" distB="0" distL="114300" distR="114300" simplePos="0" relativeHeight="251664384" behindDoc="0" locked="0" layoutInCell="1" hidden="0" allowOverlap="1" wp14:anchorId="1B8BB39D" wp14:editId="5B0B9809">
+                      <wp:anchor distT="0" distB="0" distL="114300" distR="114300" simplePos="0" relativeHeight="251664384" behindDoc="0" locked="0" layoutInCell="1" hidden="0" allowOverlap="1" wp14:anchorId="1B8BB39D" wp14:editId="0572CAB1">
                         <wp:simplePos x="0" y="0"/>
                         <wp:positionH relativeFrom="column">
                           <wp:posOffset>13970</wp:posOffset>
                         </wp:positionH>
                         <wp:positionV relativeFrom="paragraph">
-                          <wp:posOffset>-32385</wp:posOffset>
+                          <wp:posOffset>-18415</wp:posOffset>
                         </wp:positionV>
                         <wp:extent cx="207645" cy="207645"/>
                         <wp:effectExtent l="0" t="0" r="1905" b="1905"/>
@@ -575,6 +582,10 @@
       </w:tr>
       <w:tr>
         <w:trPr>
+          <w:gridBefore w:val="1"/>
+          <w:gridAfter w:val="1"/>
+          <w:wBefore w:w="103" w:type="dxa"/>
+          <w:wAfter w:w="6111" w:type="dxa"/>
           <w:trHeight w:val="373"/>
         </w:trPr>
         <w:tc>
@@ -609,6 +620,7 @@
         <w:tc>
           <w:tcPr>
             <w:tcW w:w="8816" w:type="dxa"/>
+            <w:gridSpan w:val="2"/>
             <w:tcBorders>
               <w:top w:val="nil"/>
               <w:bottom w:val="single" w:sz="4" w:space="0" w:color="000000"/>
@@ -628,10 +640,16 @@
         </w:tc>
       </w:tr>
       <w:tr>
+        <w:trPr>
+          <w:gridBefore w:val="1"/>
+          <w:gridAfter w:val="1"/>
+          <w:wBefore w:w="103" w:type="dxa"/>
+          <w:wAfter w:w="6111" w:type="dxa"/>
+        </w:trPr>
         <w:tc>
           <w:tcPr>
             <w:tcW w:w="11652" w:type="dxa"/>
-            <w:gridSpan w:val="2"/>
+            <w:gridSpan w:val="3"/>
           </w:tcPr>
           <w:p>
             <w:pPr>
@@ -1096,6 +1114,9 @@
                       <w:szCs w:val="18"/>
                     </w:rPr>
                   </w:pPr>
+                  <w:r>
+                    <w:t xml:space="preserve">    </w:t>
+                  </w:r>
                   <w:hyperlink r:id="rId16" w:history="1">
                     <w:r>
                       <w:rPr>
@@ -1180,6 +1201,9 @@
                       <w:szCs w:val="20"/>
                     </w:rPr>
                   </w:pPr>
+                  <w:r>
+                    <w:t xml:space="preserve">    </w:t>
+                  </w:r>
                   <w:hyperlink r:id="rId17" w:history="1">
                     <w:r>
                       <w:rPr>
@@ -1219,7 +1243,25 @@
                       <w:sz w:val="20"/>
                       <w:szCs w:val="20"/>
                     </w:rPr>
-                    <w:t xml:space="preserve">   (</w:t>
+                    <w:t xml:space="preserve">   </w:t>
+                  </w:r>
+                  <w:r>
+                    <w:rPr>
+                      <w:rFonts w:ascii="Open Sans" w:eastAsia="Open Sans" w:hAnsi="Open Sans" w:cs="Open Sans"/>
+                      <w:color w:val="000000" w:themeColor="text1"/>
+                      <w:sz w:val="20"/>
+                      <w:szCs w:val="20"/>
+                    </w:rPr>
+                    <w:t xml:space="preserve">   </w:t>
+                  </w:r>
+                  <w:r>
+                    <w:rPr>
+                      <w:rFonts w:ascii="Open Sans" w:eastAsia="Open Sans" w:hAnsi="Open Sans" w:cs="Open Sans"/>
+                      <w:color w:val="000000" w:themeColor="text1"/>
+                      <w:sz w:val="20"/>
+                      <w:szCs w:val="20"/>
+                    </w:rPr>
+                    <w:t>(</w:t>
                   </w:r>
                   <w:r>
                     <w:rPr>
@@ -1367,6 +1409,9 @@
                       <w:szCs w:val="18"/>
                     </w:rPr>
                   </w:pPr>
+                  <w:r>
+                    <w:t xml:space="preserve">    </w:t>
+                  </w:r>
                   <w:hyperlink r:id="rId20" w:history="1">
                     <w:r>
                       <w:rPr>
@@ -1394,7 +1439,39 @@
                       <w:color w:val="000000" w:themeColor="text1"/>
                       <w:szCs w:val="18"/>
                     </w:rPr>
-                    <w:t xml:space="preserve">   (Now Tata Consultancy Services)</w:t>
+                    <w:t xml:space="preserve">   </w:t>
+                  </w:r>
+                  <w:r>
+                    <w:rPr>
+                      <w:rFonts w:eastAsia="Times New Roman" w:cs="Arial"/>
+                      <w:color w:val="000000" w:themeColor="text1"/>
+                      <w:szCs w:val="18"/>
+                    </w:rPr>
+                    <w:t xml:space="preserve">   </w:t>
+                  </w:r>
+                  <w:r>
+                    <w:rPr>
+                      <w:rFonts w:eastAsia="Times New Roman" w:cs="Arial"/>
+                      <w:color w:val="000000" w:themeColor="text1"/>
+                      <w:szCs w:val="18"/>
+                    </w:rPr>
+                    <w:t>(Now</w:t>
+                  </w:r>
+                  <w:r>
+                    <w:rPr>
+                      <w:rFonts w:eastAsia="Times New Roman" w:cs="Arial"/>
+                      <w:color w:val="000000" w:themeColor="text1"/>
+                      <w:szCs w:val="18"/>
+                    </w:rPr>
+                    <w:t xml:space="preserve"> - </w:t>
+                  </w:r>
+                  <w:r>
+                    <w:rPr>
+                      <w:rFonts w:eastAsia="Times New Roman" w:cs="Arial"/>
+                      <w:color w:val="000000" w:themeColor="text1"/>
+                      <w:szCs w:val="18"/>
+                    </w:rPr>
+                    <w:t>Tata Consultancy Services)</w:t>
                   </w:r>
                 </w:p>
               </w:tc>
@@ -1442,6 +1519,10 @@
       </w:tr>
       <w:tr>
         <w:trPr>
+          <w:gridBefore w:val="1"/>
+          <w:gridAfter w:val="1"/>
+          <w:wBefore w:w="103" w:type="dxa"/>
+          <w:wAfter w:w="6111" w:type="dxa"/>
           <w:trHeight w:val="373"/>
         </w:trPr>
         <w:tc>
@@ -1503,6 +1584,7 @@
         <w:tc>
           <w:tcPr>
             <w:tcW w:w="8816" w:type="dxa"/>
+            <w:gridSpan w:val="2"/>
             <w:tcBorders>
               <w:bottom w:val="single" w:sz="4" w:space="0" w:color="000000"/>
             </w:tcBorders>
@@ -1537,27 +1619,22 @@
                 <w:sz w:val="14"/>
                 <w:szCs w:val="14"/>
               </w:rPr>
-              <w:t>f</w:t>
-            </w:r>
-            <w:r>
-              <w:rPr>
-                <w:rFonts w:ascii="Open Sans" w:eastAsia="Open Sans" w:hAnsi="Open Sans" w:cs="Open Sans"/>
-                <w:i/>
-                <w:iCs/>
-                <w:color w:val="000000" w:themeColor="text1"/>
-                <w:sz w:val="14"/>
-                <w:szCs w:val="14"/>
-              </w:rPr>
-              <w:t>or all assignments, please ask for detailed resume</w:t>
+              <w:t>for all assignments, please ask for detailed resume</w:t>
             </w:r>
           </w:p>
         </w:tc>
       </w:tr>
       <w:tr>
+        <w:trPr>
+          <w:gridBefore w:val="1"/>
+          <w:gridAfter w:val="1"/>
+          <w:wBefore w:w="103" w:type="dxa"/>
+          <w:wAfter w:w="6111" w:type="dxa"/>
+        </w:trPr>
         <w:tc>
           <w:tcPr>
             <w:tcW w:w="11652" w:type="dxa"/>
-            <w:gridSpan w:val="2"/>
+            <w:gridSpan w:val="3"/>
           </w:tcPr>
           <w:p>
             <w:pPr>
@@ -1687,7 +1764,7 @@
                 <w:sz w:val="20"/>
                 <w:szCs w:val="20"/>
               </w:rPr>
-              <w:t>identity.</w:t>
+              <w:t>identity</w:t>
             </w:r>
           </w:p>
           <w:p>
@@ -1821,7 +1898,7 @@
                 <w:sz w:val="20"/>
                 <w:szCs w:val="20"/>
               </w:rPr>
-              <w:t xml:space="preserve"> for a French Facilities Management provider.</w:t>
+              <w:t xml:space="preserve"> for a French Facilities Management provider</w:t>
             </w:r>
           </w:p>
           <w:p>
@@ -1900,7 +1977,23 @@
                 <w:sz w:val="20"/>
                 <w:szCs w:val="20"/>
               </w:rPr>
-              <w:t>) for a custom brokerage services provider</w:t>
+              <w:t>)</w:t>
+            </w:r>
+            <w:r>
+              <w:rPr>
+                <w:rFonts w:ascii="Open Sans" w:eastAsia="Open Sans" w:hAnsi="Open Sans" w:cs="Open Sans"/>
+                <w:sz w:val="20"/>
+                <w:szCs w:val="20"/>
+              </w:rPr>
+              <w:t xml:space="preserve"> of a product suite of applications</w:t>
+            </w:r>
+            <w:r>
+              <w:rPr>
+                <w:rFonts w:ascii="Open Sans" w:eastAsia="Open Sans" w:hAnsi="Open Sans" w:cs="Open Sans"/>
+                <w:sz w:val="20"/>
+                <w:szCs w:val="20"/>
+              </w:rPr>
+              <w:t xml:space="preserve"> for a custom brokerage services provider</w:t>
             </w:r>
           </w:p>
           <w:p>
@@ -1923,7 +2016,23 @@
                 <w:sz w:val="20"/>
                 <w:szCs w:val="20"/>
               </w:rPr>
-              <w:t xml:space="preserve">Development of a complex WebLogic portal </w:t>
+              <w:t>Development of a comp</w:t>
+            </w:r>
+            <w:r>
+              <w:rPr>
+                <w:rFonts w:ascii="Open Sans" w:eastAsia="Open Sans" w:hAnsi="Open Sans" w:cs="Open Sans"/>
+                <w:sz w:val="20"/>
+                <w:szCs w:val="20"/>
+              </w:rPr>
+              <w:t>lex</w:t>
+            </w:r>
+            <w:r>
+              <w:rPr>
+                <w:rFonts w:ascii="Open Sans" w:eastAsia="Open Sans" w:hAnsi="Open Sans" w:cs="Open Sans"/>
+                <w:sz w:val="20"/>
+                <w:szCs w:val="20"/>
+              </w:rPr>
+              <w:t xml:space="preserve"> WebLogic portal </w:t>
             </w:r>
             <w:r>
               <w:rPr>
@@ -2281,7 +2390,7 @@
                       <w:sz w:val="18"/>
                       <w:szCs w:val="18"/>
                     </w:rPr>
-                    <w:t xml:space="preserve">Big Data processing, RAG, AI with </w:t>
+                    <w:t xml:space="preserve">Big Data processing, RAG, </w:t>
                   </w:r>
                   <w:r>
                     <w:rPr>
@@ -2289,7 +2398,7 @@
                       <w:sz w:val="18"/>
                       <w:szCs w:val="18"/>
                     </w:rPr>
-                    <w:t xml:space="preserve">public </w:t>
+                    <w:t>Azure AI</w:t>
                   </w:r>
                   <w:r>
                     <w:rPr>
@@ -2297,7 +2406,7 @@
                       <w:sz w:val="18"/>
                       <w:szCs w:val="18"/>
                     </w:rPr>
-                    <w:t xml:space="preserve">Cloud, </w:t>
+                    <w:t xml:space="preserve">, </w:t>
                   </w:r>
                   <w:r>
                     <w:rPr>
@@ -2322,6 +2431,14 @@
                       <w:szCs w:val="18"/>
                     </w:rPr>
                     <w:t>Microsoft Teams Bot</w:t>
+                  </w:r>
+                  <w:r>
+                    <w:rPr>
+                      <w:rFonts w:ascii="Open Sans" w:eastAsia="Open Sans" w:hAnsi="Open Sans" w:cs="Open Sans"/>
+                      <w:sz w:val="18"/>
+                      <w:szCs w:val="18"/>
+                    </w:rPr>
+                    <w:t>, Graph DB</w:t>
                   </w:r>
                 </w:p>
               </w:tc>
@@ -2685,32 +2802,36 @@
                       <w:sz w:val="18"/>
                       <w:szCs w:val="18"/>
                     </w:rPr>
-                    <w:t>ELK, Kafka, Service Mesh, TensorFlow, PyTorch, Azure Data Factory, Databricks, PySpark, Snowflake, IoT</w:t>
+                    <w:t>ELK, Kafka, Service Mesh, TensorFlow, PyTorch, Azure Data Factory</w:t>
+                  </w:r>
+                  <w:r>
+                    <w:rPr>
+                      <w:rFonts w:ascii="Open Sans" w:eastAsia="Open Sans" w:hAnsi="Open Sans" w:cs="Open Sans"/>
+                      <w:sz w:val="18"/>
+                      <w:szCs w:val="18"/>
+                    </w:rPr>
+                    <w:t>,</w:t>
+                  </w:r>
+                  <w:r>
+                    <w:rPr>
+                      <w:rFonts w:ascii="Open Sans" w:eastAsia="Open Sans" w:hAnsi="Open Sans" w:cs="Open Sans"/>
+                      <w:sz w:val="18"/>
+                      <w:szCs w:val="18"/>
+                    </w:rPr>
+                    <w:t xml:space="preserve"> Br</w:t>
+                  </w:r>
+                  <w:r>
+                    <w:rPr>
+                      <w:rFonts w:ascii="Open Sans" w:eastAsia="Open Sans" w:hAnsi="Open Sans" w:cs="Open Sans"/>
+                      <w:sz w:val="18"/>
+                      <w:szCs w:val="18"/>
+                    </w:rPr>
+                    <w:t>icks, PySpark, Snowflake, IoT</w:t>
                   </w:r>
                 </w:p>
               </w:tc>
             </w:tr>
           </w:tbl>
-          <w:p>
-            <w:pPr>
-              <w:pBdr>
-                <w:top w:val="nil"/>
-                <w:left w:val="nil"/>
-                <w:bottom w:val="nil"/>
-                <w:right w:val="nil"/>
-                <w:between w:val="nil"/>
-              </w:pBdr>
-              <w:jc w:val="both"/>
-              <w:rPr>
-                <w:rFonts w:ascii="Open Sans" w:eastAsia="Open Sans" w:hAnsi="Open Sans" w:cs="Open Sans"/>
-                <w:i/>
-                <w:iCs/>
-                <w:color w:val="000000" w:themeColor="text1"/>
-                <w:sz w:val="20"/>
-                <w:szCs w:val="20"/>
-              </w:rPr>
-            </w:pPr>
-          </w:p>
           <w:p>
             <w:pPr>
               <w:pBdr>
@@ -4992,6 +5113,61 @@
           </w:p>
         </w:tc>
       </w:tr>
+      <w:tr>
+        <w:trPr>
+          <w:trHeight w:val="373"/>
+        </w:trPr>
+        <w:tc>
+          <w:tcPr>
+            <w:tcW w:w="4548" w:type="dxa"/>
+            <w:gridSpan w:val="3"/>
+            <w:shd w:val="clear" w:color="auto" w:fill="799BCD"/>
+          </w:tcPr>
+          <w:p>
+            <w:pPr>
+              <w:jc w:val="both"/>
+              <w:rPr>
+                <w:rFonts w:ascii="Abel" w:eastAsia="Abel" w:hAnsi="Abel" w:cs="Abel"/>
+                <w:b/>
+                <w:sz w:val="28"/>
+                <w:szCs w:val="28"/>
+              </w:rPr>
+            </w:pPr>
+            <w:r>
+              <w:rPr>
+                <w:rFonts w:ascii="Abel" w:eastAsia="Abel" w:hAnsi="Abel" w:cs="Abel"/>
+                <w:b/>
+                <w:color w:val="FFFFFF"/>
+                <w:sz w:val="28"/>
+                <w:szCs w:val="28"/>
+              </w:rPr>
+              <w:lastRenderedPageBreak/>
+              <w:t>education</w:t>
+            </w:r>
+          </w:p>
+        </w:tc>
+        <w:tc>
+          <w:tcPr>
+            <w:tcW w:w="13318" w:type="dxa"/>
+            <w:gridSpan w:val="2"/>
+            <w:tcBorders>
+              <w:bottom w:val="single" w:sz="4" w:space="0" w:color="000000"/>
+            </w:tcBorders>
+            <w:shd w:val="clear" w:color="auto" w:fill="FFFFFF"/>
+          </w:tcPr>
+          <w:p>
+            <w:pPr>
+              <w:jc w:val="both"/>
+              <w:rPr>
+                <w:rFonts w:ascii="Abel" w:eastAsia="Abel" w:hAnsi="Abel" w:cs="Abel"/>
+                <w:b/>
+                <w:sz w:val="28"/>
+                <w:szCs w:val="28"/>
+              </w:rPr>
+            </w:pPr>
+          </w:p>
+        </w:tc>
+      </w:tr>
     </w:tbl>
     <w:p>
       <w:pPr>
@@ -5004,7 +5180,7 @@
     <w:tbl>
       <w:tblPr>
         <w:tblStyle w:val="a0"/>
-        <w:tblW w:w="17758" w:type="dxa"/>
+        <w:tblW w:w="17650" w:type="dxa"/>
         <w:tblBorders>
           <w:top w:val="nil"/>
           <w:left w:val="nil"/>
@@ -5017,57 +5193,21 @@
         <w:tblLook w:val="0400" w:firstRow="0" w:lastRow="0" w:firstColumn="0" w:lastColumn="0" w:noHBand="0" w:noVBand="1"/>
       </w:tblPr>
       <w:tblGrid>
-        <w:gridCol w:w="4440"/>
-        <w:gridCol w:w="6635"/>
+        <w:gridCol w:w="11075"/>
         <w:gridCol w:w="6575"/>
-        <w:gridCol w:w="108"/>
       </w:tblGrid>
-      <w:tr>
-        <w:trPr>
-          <w:gridAfter w:val="3"/>
-          <w:wAfter w:w="13318" w:type="dxa"/>
-          <w:trHeight w:val="373"/>
-        </w:trPr>
-        <w:tc>
-          <w:tcPr>
-            <w:tcW w:w="4440" w:type="dxa"/>
-            <w:shd w:val="clear" w:color="auto" w:fill="799BCD"/>
-          </w:tcPr>
-          <w:p>
-            <w:pPr>
-              <w:rPr>
-                <w:rFonts w:ascii="Abel" w:eastAsia="Abel" w:hAnsi="Abel" w:cs="Abel"/>
-                <w:b/>
-                <w:sz w:val="28"/>
-                <w:szCs w:val="28"/>
-              </w:rPr>
-            </w:pPr>
-            <w:r>
-              <w:rPr>
-                <w:rFonts w:ascii="Abel" w:eastAsia="Abel" w:hAnsi="Abel" w:cs="Abel"/>
-                <w:b/>
-                <w:color w:val="FFFFFF"/>
-                <w:sz w:val="28"/>
-                <w:szCs w:val="28"/>
-              </w:rPr>
-              <w:t>education</w:t>
-            </w:r>
-          </w:p>
-        </w:tc>
-      </w:tr>
       <w:tr>
         <w:trPr>
           <w:trHeight w:val="157"/>
         </w:trPr>
         <w:tc>
           <w:tcPr>
-            <w:tcW w:w="17758" w:type="dxa"/>
-            <w:gridSpan w:val="4"/>
+            <w:tcW w:w="17650" w:type="dxa"/>
+            <w:gridSpan w:val="2"/>
             <w:vAlign w:val="center"/>
           </w:tcPr>
           <w:p>
             <w:pPr>
-              <w:jc w:val="center"/>
               <w:rPr>
                 <w:sz w:val="18"/>
                 <w:szCs w:val="18"/>
@@ -5079,35 +5219,12 @@
       <w:tr>
         <w:trPr>
           <w:gridAfter w:val="1"/>
-          <w:wAfter w:w="108" w:type="dxa"/>
-          <w:trHeight w:val="157"/>
-        </w:trPr>
-        <w:tc>
-          <w:tcPr>
-            <w:tcW w:w="17650" w:type="dxa"/>
-            <w:gridSpan w:val="3"/>
-            <w:vAlign w:val="center"/>
-          </w:tcPr>
-          <w:p>
-            <w:pPr>
-              <w:rPr>
-                <w:sz w:val="18"/>
-                <w:szCs w:val="18"/>
-              </w:rPr>
-            </w:pPr>
-          </w:p>
-        </w:tc>
-      </w:tr>
-      <w:tr>
-        <w:trPr>
-          <w:gridAfter w:val="2"/>
-          <w:wAfter w:w="6683" w:type="dxa"/>
+          <w:wAfter w:w="6575" w:type="dxa"/>
           <w:trHeight w:val="337"/>
         </w:trPr>
         <w:tc>
           <w:tcPr>
             <w:tcW w:w="11075" w:type="dxa"/>
-            <w:gridSpan w:val="2"/>
             <w:vAlign w:val="center"/>
           </w:tcPr>
           <w:p>
@@ -5181,6 +5298,24 @@
               <w:t xml:space="preserve"> (CBSE)</w:t>
             </w:r>
           </w:p>
+          <w:p>
+            <w:pPr>
+              <w:pStyle w:val="ListParagraph"/>
+              <w:pBdr>
+                <w:top w:val="nil"/>
+                <w:left w:val="nil"/>
+                <w:bottom w:val="nil"/>
+                <w:right w:val="nil"/>
+                <w:between w:val="nil"/>
+              </w:pBdr>
+              <w:rPr>
+                <w:rFonts w:ascii="Open Sans" w:eastAsia="Open Sans" w:hAnsi="Open Sans" w:cs="Open Sans"/>
+                <w:color w:val="000000" w:themeColor="text1"/>
+                <w:sz w:val="20"/>
+                <w:szCs w:val="20"/>
+              </w:rPr>
+            </w:pPr>
+          </w:p>
         </w:tc>
       </w:tr>
     </w:tbl>
@@ -5192,14 +5327,84 @@
         </w:rPr>
       </w:pPr>
     </w:p>
-    <w:p>
-      <w:pPr>
-        <w:rPr>
-          <w:sz w:val="4"/>
-          <w:szCs w:val="4"/>
-        </w:rPr>
-      </w:pPr>
-    </w:p>
+    <w:tbl>
+      <w:tblPr>
+        <w:tblStyle w:val="a0"/>
+        <w:tblW w:w="11652" w:type="dxa"/>
+        <w:tblInd w:w="-5" w:type="dxa"/>
+        <w:tblBorders>
+          <w:top w:val="nil"/>
+          <w:left w:val="nil"/>
+          <w:bottom w:val="nil"/>
+          <w:right w:val="nil"/>
+          <w:insideH w:val="nil"/>
+          <w:insideV w:val="nil"/>
+        </w:tblBorders>
+        <w:tblLayout w:type="fixed"/>
+        <w:tblLook w:val="0400" w:firstRow="0" w:lastRow="0" w:firstColumn="0" w:lastColumn="0" w:noHBand="0" w:noVBand="1"/>
+      </w:tblPr>
+      <w:tblGrid>
+        <w:gridCol w:w="11075"/>
+        <w:gridCol w:w="577"/>
+      </w:tblGrid>
+      <w:tr>
+        <w:tc>
+          <w:tcPr>
+            <w:tcW w:w="11652" w:type="dxa"/>
+            <w:gridSpan w:val="2"/>
+          </w:tcPr>
+          <w:p>
+            <w:pPr>
+              <w:jc w:val="right"/>
+              <w:rPr>
+                <w:rFonts w:eastAsia="Times New Roman" w:cs="Arial"/>
+                <w:szCs w:val="18"/>
+              </w:rPr>
+            </w:pPr>
+          </w:p>
+        </w:tc>
+      </w:tr>
+      <w:tr>
+        <w:tc>
+          <w:tcPr>
+            <w:tcW w:w="11652" w:type="dxa"/>
+            <w:gridSpan w:val="2"/>
+          </w:tcPr>
+          <w:p>
+            <w:pPr>
+              <w:textAlignment w:val="baseline"/>
+              <w:rPr>
+                <w:sz w:val="18"/>
+                <w:szCs w:val="18"/>
+              </w:rPr>
+            </w:pPr>
+          </w:p>
+        </w:tc>
+      </w:tr>
+      <w:tr>
+        <w:trPr>
+          <w:gridAfter w:val="1"/>
+          <w:wAfter w:w="577" w:type="dxa"/>
+          <w:trHeight w:val="427"/>
+        </w:trPr>
+        <w:tc>
+          <w:tcPr>
+            <w:tcW w:w="11075" w:type="dxa"/>
+            <w:vAlign w:val="center"/>
+          </w:tcPr>
+          <w:p>
+            <w:pPr>
+              <w:rPr>
+                <w:rFonts w:ascii="Open Sans" w:eastAsia="Open Sans" w:hAnsi="Open Sans" w:cs="Open Sans"/>
+                <w:color w:val="000000" w:themeColor="text1"/>
+                <w:sz w:val="20"/>
+                <w:szCs w:val="20"/>
+              </w:rPr>
+            </w:pPr>
+          </w:p>
+        </w:tc>
+      </w:tr>
+    </w:tbl>
     <w:p>
       <w:pPr>
         <w:rPr>
@@ -5752,14 +5957,14 @@
         <v:path o:extrusionok="f" gradientshapeok="t" o:connecttype="rect"/>
         <o:lock v:ext="edit" aspectratio="t"/>
       </v:shapetype>
-      <v:shape id="_x0000_i1050" type="#_x0000_t75" style="width:24.6pt;height:24.6pt;visibility:visible;mso-wrap-style:square" o:bullet="t">
+      <v:shape id="_x0000_i1026" type="#_x0000_t75" style="width:24.6pt;height:24.6pt;visibility:visible;mso-wrap-style:square" o:bullet="t">
         <v:imagedata r:id="rId1" o:title=""/>
       </v:shape>
     </w:pict>
   </w:numPicBullet>
   <w:numPicBullet w:numPicBulletId="1">
     <w:pict>
-      <v:shape id="_x0000_i1051" type="#_x0000_t75" style="width:24pt;height:24.6pt;visibility:visible;mso-wrap-style:square" o:bullet="t">
+      <v:shape w14:anchorId="0000E4AC" id="_x0000_i1027" type="#_x0000_t75" style="width:24pt;height:24.6pt;visibility:visible;mso-wrap-style:square" o:bullet="t">
         <v:imagedata r:id="rId2" o:title=""/>
       </v:shape>
     </w:pict>

</xml_diff>